<commit_message>
Added simulation to show whole-field effect
</commit_message>
<xml_diff>
--- a/Manuscript/Revisions/response to reviewers.docx
+++ b/Manuscript/Revisions/response to reviewers.docx
@@ -78,7 +78,37 @@
         <w:rPr>
           <w:u w:val="none"/>
         </w:rPr>
-        <w:t>below), and have attempted to clarify points that seemed confusing. Our main changes to the manuscript are:</w:t>
+        <w:t xml:space="preserve">below), and have attempted to clarify points that </w:t>
+      </w:r>
+      <w:r>
+        <w:rPr>
+          <w:rFonts w:eastAsia="Noto Serif CJK SC" w:cs="Lohit Devanagari"/>
+          <w:color w:val="auto"/>
+          <w:kern w:val="2"/>
+          <w:sz w:val="24"/>
+          <w:szCs w:val="24"/>
+          <w:u w:val="none"/>
+          <w:lang w:val="en-CA" w:eastAsia="zh-CN" w:bidi="hi-IN"/>
+        </w:rPr>
+        <w:t>were</w:t>
+      </w:r>
+      <w:r>
+        <w:rPr>
+          <w:u w:val="none"/>
+        </w:rPr>
+        <w:t xml:space="preserve"> confusing </w:t>
+      </w:r>
+      <w:r>
+        <w:rPr>
+          <w:u w:val="none"/>
+        </w:rPr>
+        <w:t>to the reader</w:t>
+      </w:r>
+      <w:r>
+        <w:rPr>
+          <w:u w:val="none"/>
+        </w:rPr>
+        <w:t>. Our main changes to the manuscript are:</w:t>
       </w:r>
     </w:p>
     <w:p>
@@ -606,7 +636,21 @@
           <w:i w:val="false"/>
           <w:iCs w:val="false"/>
         </w:rPr>
-        <w:t>That is correct; the dimensions of agricultural changes have indeed been multi-factorial. We have added “both in terms of area and intensity, such as enhanced tillage or the addition of synthetic fertilizers and pesticides” within the line.</w:t>
+        <w:t xml:space="preserve">That is correct; the dimensions of agricultural changes have indeed been multi-factorial. We have added “both in terms of area and intensity, such as enhanced tillage or the addition of synthetic fertilizers and pesticides” within </w:t>
+      </w:r>
+      <w:r>
+        <w:rPr>
+          <w:i w:val="false"/>
+          <w:iCs w:val="false"/>
+        </w:rPr>
+        <w:t>L8</w:t>
+      </w:r>
+      <w:r>
+        <w:rPr>
+          <w:i w:val="false"/>
+          <w:iCs w:val="false"/>
+        </w:rPr>
+        <w:t>.</w:t>
       </w:r>
     </w:p>
     <w:p>
@@ -700,7 +744,61 @@
           <w:i w:val="false"/>
           <w:iCs w:val="false"/>
         </w:rPr>
-        <w:t xml:space="preserve"> paper that we missed, and is one of only a few papers we’ve been able to find that uses precision yield to ask agroecological questions. We have added it to the list of citations in L37-38, as well as L45 and L56.</w:t>
+        <w:t xml:space="preserve"> paper that we missed, and is one of only a few papers we’ve been able to find that uses precision yield to ask agroecological questions. We have added it to the list of citations in L</w:t>
+      </w:r>
+      <w:r>
+        <w:rPr>
+          <w:rFonts w:eastAsia="Noto Serif CJK SC" w:cs="Lohit Devanagari"/>
+          <w:i w:val="false"/>
+          <w:iCs w:val="false"/>
+          <w:color w:val="auto"/>
+          <w:kern w:val="2"/>
+          <w:sz w:val="24"/>
+          <w:szCs w:val="24"/>
+          <w:lang w:val="en-CA" w:eastAsia="zh-CN" w:bidi="hi-IN"/>
+        </w:rPr>
+        <w:t>38 - 40</w:t>
+      </w:r>
+      <w:r>
+        <w:rPr>
+          <w:i w:val="false"/>
+          <w:iCs w:val="false"/>
+        </w:rPr>
+        <w:t>, as well as L4</w:t>
+      </w:r>
+      <w:r>
+        <w:rPr>
+          <w:i w:val="false"/>
+          <w:iCs w:val="false"/>
+        </w:rPr>
+        <w:t>7</w:t>
+      </w:r>
+      <w:r>
+        <w:rPr>
+          <w:i w:val="false"/>
+          <w:iCs w:val="false"/>
+        </w:rPr>
+        <w:t xml:space="preserve"> and L</w:t>
+      </w:r>
+      <w:r>
+        <w:rPr>
+          <w:rFonts w:eastAsia="Noto Serif CJK SC" w:cs="Lohit Devanagari"/>
+          <w:i w:val="false"/>
+          <w:iCs w:val="false"/>
+          <w:color w:val="auto"/>
+          <w:kern w:val="2"/>
+          <w:sz w:val="24"/>
+          <w:szCs w:val="24"/>
+          <w:lang w:val="en-CA" w:eastAsia="zh-CN" w:bidi="hi-IN"/>
+        </w:rPr>
+        <w:t>63</w:t>
+      </w:r>
+      <w:r>
+        <w:rPr>
+          <w:i w:val="false"/>
+          <w:iCs w:val="false"/>
+        </w:rPr>
+        <w:t>.</w:t>
       </w:r>
     </w:p>
     <w:p>
@@ -776,7 +874,33 @@
           <w:szCs w:val="24"/>
           <w:lang w:val="en-CA" w:eastAsia="zh-CN" w:bidi="hi-IN"/>
         </w:rPr>
-        <w:t>We agree. We have changed the sentence to “Low yields near may occur near the edge of the field because of patchy seed emergence, poor microclimate, shading from trees, soil compaction, or patchy herbicide application leading to higher weed competition (Figure 1, Scenario 2).”</w:t>
+        <w:t xml:space="preserve">We agree. We have changed the </w:t>
+      </w:r>
+      <w:r>
+        <w:rPr>
+          <w:rFonts w:eastAsia="Noto Serif CJK SC" w:cs="Lohit Devanagari"/>
+          <w:i w:val="false"/>
+          <w:iCs w:val="false"/>
+          <w:color w:val="auto"/>
+          <w:kern w:val="2"/>
+          <w:sz w:val="24"/>
+          <w:szCs w:val="24"/>
+          <w:lang w:val="en-CA" w:eastAsia="zh-CN" w:bidi="hi-IN"/>
+        </w:rPr>
+        <w:t>L29</w:t>
+      </w:r>
+      <w:r>
+        <w:rPr>
+          <w:rFonts w:eastAsia="Noto Serif CJK SC" w:cs="Lohit Devanagari"/>
+          <w:i w:val="false"/>
+          <w:iCs w:val="false"/>
+          <w:color w:val="auto"/>
+          <w:kern w:val="2"/>
+          <w:sz w:val="24"/>
+          <w:szCs w:val="24"/>
+          <w:lang w:val="en-CA" w:eastAsia="zh-CN" w:bidi="hi-IN"/>
+        </w:rPr>
+        <w:t xml:space="preserve"> to “Low yields near may occur near the edge of the field because of patchy seed emergence, poor microclimate, shading from trees, soil compaction, or patchy herbicide application leading to higher weed competition (Figure 1, Scenario 2).”</w:t>
       </w:r>
     </w:p>
     <w:p>
@@ -959,7 +1083,14 @@
           <w:i w:val="false"/>
           <w:iCs w:val="false"/>
         </w:rPr>
-        <w:t>We added “Within the Canadian prairies, the province of Alberta has roughly 58300 km</w:t>
+        <w:t>At L55, w</w:t>
+      </w:r>
+      <w:r>
+        <w:rPr>
+          <w:i w:val="false"/>
+          <w:iCs w:val="false"/>
+        </w:rPr>
+        <w:t>e added “Within the Canadian prairies, the province of Alberta has roughly 58300 km</w:t>
       </w:r>
       <w:r>
         <w:rPr>
@@ -1119,14 +1250,69 @@
           <w:szCs w:val="24"/>
           <w:lang w:val="en-CA" w:eastAsia="zh-CN" w:bidi="hi-IN"/>
         </w:rPr>
-        <w:t xml:space="preserve">clarified </w:t>
-      </w:r>
-      <w:r>
-        <w:rPr>
-          <w:i w:val="false"/>
-          <w:iCs w:val="false"/>
-        </w:rPr>
-        <w:t xml:space="preserve">the second sentence of that paragraph: “Farmers were solicited for yield data through local agronomists, and we received data from 5 growers for 87 individual fields across 7 years (2014-2020), for a total of 298 field-years of data”. Unfortunately, it’s difficult to find growers who are </w:t>
+        <w:t>L68</w:t>
+      </w:r>
+      <w:r>
+        <w:rPr>
+          <w:i w:val="false"/>
+          <w:iCs w:val="false"/>
+        </w:rPr>
+        <w:t xml:space="preserve">: “Farmers were solicited for yield data through local agronomists, and we received data from </w:t>
+      </w:r>
+      <w:r>
+        <w:rPr>
+          <w:rFonts w:eastAsia="Noto Serif CJK SC" w:cs="Lohit Devanagari"/>
+          <w:i w:val="false"/>
+          <w:iCs w:val="false"/>
+          <w:color w:val="auto"/>
+          <w:kern w:val="2"/>
+          <w:sz w:val="24"/>
+          <w:szCs w:val="24"/>
+          <w:lang w:val="en-CA" w:eastAsia="zh-CN" w:bidi="hi-IN"/>
+        </w:rPr>
+        <w:t>4</w:t>
+      </w:r>
+      <w:r>
+        <w:rPr>
+          <w:i w:val="false"/>
+          <w:iCs w:val="false"/>
+        </w:rPr>
+        <w:t xml:space="preserve"> growers </w:t>
+      </w:r>
+      <w:r>
+        <w:rPr>
+          <w:i w:val="false"/>
+          <w:iCs w:val="false"/>
+        </w:rPr>
+        <w:t>a</w:t>
+      </w:r>
+      <w:r>
+        <w:rPr>
+          <w:i w:val="false"/>
+          <w:iCs w:val="false"/>
+        </w:rPr>
+        <w:t xml:space="preserve">nd 1 agronomist </w:t>
+      </w:r>
+      <w:r>
+        <w:rPr>
+          <w:i w:val="false"/>
+          <w:iCs w:val="false"/>
+        </w:rPr>
+        <w:t>(31 growers)</w:t>
+      </w:r>
+      <w:r>
+        <w:rPr>
+          <w:i w:val="false"/>
+          <w:iCs w:val="false"/>
+        </w:rPr>
+        <w:t xml:space="preserve"> </w:t>
+      </w:r>
+      <w:r>
+        <w:rPr>
+          <w:i w:val="false"/>
+          <w:iCs w:val="false"/>
+        </w:rPr>
+        <w:t xml:space="preserve">for 87 individual fields across 7 years (2014-2020), for a total of 298 field-years of data”. Unfortunately, it’s difficult to find growers who are </w:t>
       </w:r>
       <w:r>
         <w:rPr>
@@ -1229,7 +1415,27 @@
           <w:i w:val="false"/>
           <w:iCs w:val="false"/>
         </w:rPr>
-        <w:t xml:space="preserve">We have an example of this at the end of Appendix B, where we show the steps in the filtering pipeline.  We’ve also changed the sentences at L76 to read “Precision yield data can be highly variable and is prone to extreme outliers, especially when ground speeds are low, during turning on headlands, or when the combine is changing speed (Arslan &amp; Colvin 2002, Griffin et al. 2007, Whelan &amp; Taylor 2013). </w:t>
+        <w:t>We have an example of this at the end of Appendix B, where we show the steps in the filtering pipeline.  We’ve also changed the sentences at L</w:t>
+      </w:r>
+      <w:r>
+        <w:rPr>
+          <w:rFonts w:eastAsia="Noto Serif CJK SC" w:cs="Lohit Devanagari"/>
+          <w:i w:val="false"/>
+          <w:iCs w:val="false"/>
+          <w:color w:val="auto"/>
+          <w:kern w:val="2"/>
+          <w:sz w:val="24"/>
+          <w:szCs w:val="24"/>
+          <w:lang w:val="en-CA" w:eastAsia="zh-CN" w:bidi="hi-IN"/>
+        </w:rPr>
+        <w:t xml:space="preserve">87 </w:t>
+      </w:r>
+      <w:r>
+        <w:rPr>
+          <w:i w:val="false"/>
+          <w:iCs w:val="false"/>
+        </w:rPr>
+        <w:t xml:space="preserve">to read “Precision yield data can be highly variable and is prone to extreme outliers, especially when ground speeds are low, during turning on headlands, or when the combine is changing speed (Arslan &amp; Colvin 2002, Griffin et al. 2007, Whelan &amp; Taylor 2013). </w:t>
       </w:r>
       <w:r>
         <w:rPr>
@@ -1249,7 +1455,7 @@
           <w:i w:val="false"/>
           <w:iCs w:val="false"/>
         </w:rPr>
-        <w:t>different fields can also cause extreme “jumps" in location, and we verified that all the data points were located within the given field boundaries.</w:t>
+        <w:t>different fields can also cause extreme “jumps" in location, and we verified that all the data points were located within the given field boundaries.”</w:t>
       </w:r>
     </w:p>
     <w:p>
@@ -1337,7 +1543,21 @@
           <w:i w:val="false"/>
           <w:iCs w:val="false"/>
         </w:rPr>
-        <w:t xml:space="preserve">field, not between field (most of the data also contained data on seeding and fertilizer application, and none of the growers reported using variable-rate seeding or application). We changed the sentence to: “...seeding and application rates were constant within fields, so we did not consider these inputs in our analysis.” The reviewer is also correct that between-field differences (soil types, seeding rates, rotation history, crop variety) cause variation in our data, but that our models show consistent general patterns even when this variation is not “controlled for” in a systematic way.  </w:t>
+        <w:t xml:space="preserve">field, not between field (most of the data also contained data on seeding and fertilizer application, and none of the growers reported using variable-rate seeding or application). We changed </w:t>
+      </w:r>
+      <w:r>
+        <w:rPr>
+          <w:i w:val="false"/>
+          <w:iCs w:val="false"/>
+        </w:rPr>
+        <w:t>L85</w:t>
+      </w:r>
+      <w:r>
+        <w:rPr>
+          <w:i w:val="false"/>
+          <w:iCs w:val="false"/>
+        </w:rPr>
+        <w:t xml:space="preserve"> to: “...seeding and application rates were constant within fields, so we did not consider these inputs in our analysis.” The reviewer is also correct that between-field differences (soil types, seeding rates, rotation history, crop variety) cause variation in our data, but that our models show consistent general patterns even when this variation is not “controlled for” in a systematic way.  </w:t>
       </w:r>
     </w:p>
     <w:p>
@@ -1413,7 +1633,23 @@
           <w:iCs w:val="false"/>
           <w:u w:val="none"/>
         </w:rPr>
-        <w:t>The areas we sampled typically used imagery from SPOT, which has a resolution of 1.5 m. We changed the sentence to “Field boundaries were digitized using buffers from the yield data locations, then manually checked using satellite imagery from Google Earth (CNES/Airbus imagery, 1.5 m resolution) and classified land cover data (Agriculture and Agri-Food Canada 2022).”</w:t>
+        <w:t xml:space="preserve">The areas we sampled typically used imagery from SPOT, which has a resolution of 1.5 m. We changed </w:t>
+      </w:r>
+      <w:r>
+        <w:rPr>
+          <w:i w:val="false"/>
+          <w:iCs w:val="false"/>
+          <w:u w:val="none"/>
+        </w:rPr>
+        <w:t xml:space="preserve">L102 </w:t>
+      </w:r>
+      <w:r>
+        <w:rPr>
+          <w:i w:val="false"/>
+          <w:iCs w:val="false"/>
+          <w:u w:val="none"/>
+        </w:rPr>
+        <w:t>to “Field boundaries were digitized using buffers from the yield data locations, then manually checked using satellite imagery from Google Earth (CNES/Airbus imagery, 1.5 m resolution) and classified land cover data (Agriculture and Agri-Food Canada 2022).”</w:t>
       </w:r>
     </w:p>
     <w:p>
@@ -1610,7 +1846,33 @@
           <w:szCs w:val="24"/>
           <w:lang w:val="en-CA" w:eastAsia="zh-CN" w:bidi="hi-IN"/>
         </w:rPr>
-        <w:t>The AAFC classified land cover is provided at a fairly coarse resolution (30 m), so we used this mainly as confirmation in the case of ambiguous edges. The paragraph now reads: “Field boundaries were digitized using buffers from the yield data locations, then manually checked using satellite imagery from Google Earth and classified land cover data. Edge location and type were usually clearly visible from the Google Earth imagery (CNES/Airbus imagery, 1.5 m resolution), but if they were ambiguous we used classified Agriculture and Agri-Food Canada (2022, 30 m resolution) data to confirm the land cover types surrounding each field. The location of a given crop edge is flexible and can change yearly, depending on planting and emergence conditions. For example, ephemeral wetlands are flooded during some years, but consist mainly of grasses during dry years, and grass boundaries can change if fields are used for as haying or pasture during crop rotation. This makes consistent classification of field boundaries difficult, but we used the following general categories for field boundaries...”</w:t>
+        <w:t xml:space="preserve">The AAFC classified land cover is provided at a fairly coarse resolution (30 m), so we used this mainly as confirmation in the case of ambiguous edges. The paragraph </w:t>
+      </w:r>
+      <w:r>
+        <w:rPr>
+          <w:rFonts w:eastAsia="Noto Serif CJK SC" w:cs="Lohit Devanagari"/>
+          <w:i w:val="false"/>
+          <w:iCs w:val="false"/>
+          <w:color w:val="auto"/>
+          <w:kern w:val="2"/>
+          <w:sz w:val="24"/>
+          <w:szCs w:val="24"/>
+          <w:lang w:val="en-CA" w:eastAsia="zh-CN" w:bidi="hi-IN"/>
+        </w:rPr>
+        <w:t>at L102 now</w:t>
+      </w:r>
+      <w:r>
+        <w:rPr>
+          <w:rFonts w:eastAsia="Noto Serif CJK SC" w:cs="Lohit Devanagari"/>
+          <w:i w:val="false"/>
+          <w:iCs w:val="false"/>
+          <w:color w:val="auto"/>
+          <w:kern w:val="2"/>
+          <w:sz w:val="24"/>
+          <w:szCs w:val="24"/>
+          <w:lang w:val="en-CA" w:eastAsia="zh-CN" w:bidi="hi-IN"/>
+        </w:rPr>
+        <w:t xml:space="preserve"> reads: “Field boundaries were digitized using buffers from the yield data locations, then manually checked using satellite imagery from Google Earth and classified land cover data. Edge location and type were usually clearly visible from the Google Earth imagery (CNES/Airbus imagery, 1.5 m resolution), but if they were ambiguous we used classified Agriculture and Agri-Food Canada (2022, 30 m resolution) data to confirm the land cover types surrounding each field. The location of a given crop edge is flexible and can change yearly, depending on planting and emergence conditions. For example, ephemeral wetlands are flooded during some years, but consist mainly of grasses during dry years, and grass boundaries can change if fields are used for as haying or pasture during crop rotation. This makes consistent classification of field boundaries difficult, but we used the following general categories for field boundaries...”</w:t>
       </w:r>
     </w:p>
     <w:p>
@@ -1684,7 +1946,27 @@
           <w:i w:val="false"/>
           <w:iCs w:val="false"/>
         </w:rPr>
-        <w:t>At L65, we changed the sentences to read: “85% of the crop types where either wheat, canola, or peas, three of the most common crops in rotation in Alberta (Agriculture and Agri-Food Canada 2022). Crop rotations in Alberta usually consist of a combination of wheat - canola - pulses - barley, with other crops being included dependent on the regional growing conditions (e.g. sunflowers, flax, corn).”</w:t>
+        <w:t>At L</w:t>
+      </w:r>
+      <w:r>
+        <w:rPr>
+          <w:rFonts w:eastAsia="Noto Serif CJK SC" w:cs="Lohit Devanagari"/>
+          <w:i w:val="false"/>
+          <w:iCs w:val="false"/>
+          <w:color w:val="auto"/>
+          <w:kern w:val="2"/>
+          <w:sz w:val="24"/>
+          <w:szCs w:val="24"/>
+          <w:lang w:val="en-CA" w:eastAsia="zh-CN" w:bidi="hi-IN"/>
+        </w:rPr>
+        <w:t>71</w:t>
+      </w:r>
+      <w:r>
+        <w:rPr>
+          <w:i w:val="false"/>
+          <w:iCs w:val="false"/>
+        </w:rPr>
+        <w:t>, we changed the sentences to read: “85% of the crop types where either wheat, canola, or peas, three of the most common crops in rotation in Alberta (Agriculture and Agri-Food Canada 2022). Crop rotations in Alberta usually consist of a combination of wheat - canola - pulses - barley, with other crops being included dependent on the regional growing conditions (e.g. sunflowers, flax, corn).”</w:t>
       </w:r>
     </w:p>
     <w:p>
@@ -1773,6 +2055,108 @@
         </w:rPr>
       </w:pPr>
       <w:r>
+        <w:rPr/>
+      </w:r>
+    </w:p>
+    <w:p>
+      <w:pPr>
+        <w:pStyle w:val="Normal"/>
+        <w:bidi w:val="0"/>
+        <w:jc w:val="start"/>
+        <w:rPr/>
+      </w:pPr>
+      <w:r>
+        <w:rPr>
+          <w:i w:val="false"/>
+          <w:iCs w:val="false"/>
+        </w:rPr>
+        <w:t xml:space="preserve">We agree, </w:t>
+      </w:r>
+      <w:r>
+        <w:rPr>
+          <w:i w:val="false"/>
+          <w:iCs w:val="false"/>
+        </w:rPr>
+        <w:t xml:space="preserve">but </w:t>
+      </w:r>
+      <w:r>
+        <w:rPr>
+          <w:i w:val="false"/>
+          <w:iCs w:val="false"/>
+        </w:rPr>
+        <w:t xml:space="preserve">the data we received had “other ideas”! There are some methods to deal with this that basically amount to Kriging, but this requires the repeated inversion of a very large covariance matrix, and there </w:t>
+      </w:r>
+      <w:r>
+        <w:rPr>
+          <w:rFonts w:eastAsia="Noto Serif CJK SC" w:cs="Lohit Devanagari"/>
+          <w:i w:val="false"/>
+          <w:iCs w:val="false"/>
+          <w:color w:val="auto"/>
+          <w:kern w:val="2"/>
+          <w:sz w:val="24"/>
+          <w:szCs w:val="24"/>
+          <w:lang w:val="en-CA" w:eastAsia="zh-CN" w:bidi="hi-IN"/>
+        </w:rPr>
+        <w:t xml:space="preserve">appear to be </w:t>
+      </w:r>
+      <w:r>
+        <w:rPr>
+          <w:i w:val="false"/>
+          <w:iCs w:val="false"/>
+        </w:rPr>
+        <w:t xml:space="preserve">no out-of-the-box methods that </w:t>
+      </w:r>
+      <w:r>
+        <w:rPr>
+          <w:rFonts w:eastAsia="Noto Serif CJK SC" w:cs="Lohit Devanagari"/>
+          <w:i w:val="false"/>
+          <w:iCs w:val="false"/>
+          <w:color w:val="auto"/>
+          <w:kern w:val="2"/>
+          <w:sz w:val="24"/>
+          <w:szCs w:val="24"/>
+          <w:lang w:val="en-CA" w:eastAsia="zh-CN" w:bidi="hi-IN"/>
+        </w:rPr>
+        <w:t>can do this alongside the GAMs that we were using</w:t>
+      </w:r>
+      <w:r>
+        <w:rPr>
+          <w:i w:val="false"/>
+          <w:iCs w:val="false"/>
+        </w:rPr>
+        <w:t>.</w:t>
+      </w:r>
+    </w:p>
+    <w:p>
+      <w:pPr>
+        <w:pStyle w:val="Normal"/>
+        <w:bidi w:val="0"/>
+        <w:jc w:val="start"/>
+        <w:rPr>
+          <w:i w:val="false"/>
+          <w:i w:val="false"/>
+          <w:iCs w:val="false"/>
+        </w:rPr>
+      </w:pPr>
+      <w:r>
+        <w:rPr>
+          <w:i w:val="false"/>
+          <w:iCs w:val="false"/>
+        </w:rPr>
+      </w:r>
+    </w:p>
+    <w:p>
+      <w:pPr>
+        <w:pStyle w:val="Normal"/>
+        <w:bidi w:val="0"/>
+        <w:jc w:val="start"/>
+        <w:rPr>
+          <w:i/>
+          <w:i/>
+          <w:iCs/>
+        </w:rPr>
+      </w:pPr>
+      <w:r>
         <w:rPr>
           <w:i/>
           <w:iCs/>
@@ -1823,7 +2207,33 @@
           <w:szCs w:val="24"/>
           <w:lang w:val="en-CA" w:eastAsia="zh-CN" w:bidi="hi-IN"/>
         </w:rPr>
-        <w:t>In the meta-smoothing process, we used a random field-year effect to control for differences in intercepts, but this used the same smoother effect for all fields (L146).</w:t>
+        <w:t>In the meta-smoothing process, we used a random field-year effect to control for differences in intercepts, but this used the same smoother effect for all fields (L1</w:t>
+      </w:r>
+      <w:r>
+        <w:rPr>
+          <w:rFonts w:eastAsia="Noto Serif CJK SC" w:cs="Lohit Devanagari"/>
+          <w:i w:val="false"/>
+          <w:iCs w:val="false"/>
+          <w:color w:val="auto"/>
+          <w:kern w:val="2"/>
+          <w:sz w:val="24"/>
+          <w:szCs w:val="24"/>
+          <w:lang w:val="en-CA" w:eastAsia="zh-CN" w:bidi="hi-IN"/>
+        </w:rPr>
+        <w:t>60</w:t>
+      </w:r>
+      <w:r>
+        <w:rPr>
+          <w:rFonts w:eastAsia="Noto Serif CJK SC" w:cs="Lohit Devanagari"/>
+          <w:i w:val="false"/>
+          <w:iCs w:val="false"/>
+          <w:color w:val="auto"/>
+          <w:kern w:val="2"/>
+          <w:sz w:val="24"/>
+          <w:szCs w:val="24"/>
+          <w:lang w:val="en-CA" w:eastAsia="zh-CN" w:bidi="hi-IN"/>
+        </w:rPr>
+        <w:t>).</w:t>
       </w:r>
     </w:p>
     <w:p>
@@ -2094,34 +2504,118 @@
         <w:rPr/>
       </w:pPr>
       <w:r>
-        <w:rPr>
-          <w:i w:val="false"/>
-          <w:iCs w:val="false"/>
-          <w:highlight w:val="yellow"/>
-        </w:rPr>
-        <w:t xml:space="preserve">Not sure what </w:t>
-      </w:r>
-      <w:r>
-        <w:rPr>
-          <w:rFonts w:eastAsia="Noto Serif CJK SC" w:cs="Lohit Devanagari"/>
-          <w:i w:val="false"/>
-          <w:iCs w:val="false"/>
-          <w:color w:val="000000"/>
-          <w:kern w:val="2"/>
-          <w:sz w:val="24"/>
-          <w:szCs w:val="24"/>
-          <w:highlight w:val="yellow"/>
-          <w:lang w:val="en-CA" w:eastAsia="zh-CN" w:bidi="hi-IN"/>
-        </w:rPr>
-        <w:t>else</w:t>
-      </w:r>
-      <w:r>
-        <w:rPr>
-          <w:i w:val="false"/>
-          <w:iCs w:val="false"/>
-          <w:highlight w:val="yellow"/>
-        </w:rPr>
-        <w:t xml:space="preserve"> could be done to enhance this. Paul, any ideas?</w:t>
+        <w:rPr/>
+        <w:t xml:space="preserve">We changed </w:t>
+      </w:r>
+      <w:r>
+        <w:rPr>
+          <w:rFonts w:eastAsia="Noto Serif CJK SC" w:cs="Lohit Devanagari"/>
+          <w:color w:val="auto"/>
+          <w:kern w:val="2"/>
+          <w:sz w:val="24"/>
+          <w:szCs w:val="24"/>
+          <w:lang w:val="en-CA" w:eastAsia="zh-CN" w:bidi="hi-IN"/>
+        </w:rPr>
+        <w:t>L215</w:t>
+      </w:r>
+      <w:r>
+        <w:rPr/>
+        <w:t xml:space="preserve"> to “</w:t>
+      </w:r>
+      <w:r>
+        <w:rPr/>
+        <w:t xml:space="preserve">Mean yield tended to increase with distance from field boundaries before plateauing, which </w:t>
+      </w:r>
+      <w:r>
+        <w:rPr>
+          <w:rFonts w:eastAsia="Noto Serif CJK SC" w:cs="Lohit Devanagari"/>
+          <w:color w:val="auto"/>
+          <w:kern w:val="2"/>
+          <w:sz w:val="24"/>
+          <w:szCs w:val="24"/>
+          <w:lang w:val="en-CA" w:eastAsia="zh-CN" w:bidi="hi-IN"/>
+        </w:rPr>
+        <w:t xml:space="preserve">was </w:t>
+      </w:r>
+      <w:r>
+        <w:rPr/>
+        <w:t xml:space="preserve">not surprising; </w:t>
+      </w:r>
+      <w:r>
+        <w:rPr>
+          <w:rFonts w:eastAsia="Noto Serif CJK SC" w:cs="Lohit Devanagari"/>
+          <w:color w:val="auto"/>
+          <w:kern w:val="2"/>
+          <w:sz w:val="24"/>
+          <w:szCs w:val="24"/>
+          <w:lang w:val="en-CA" w:eastAsia="zh-CN" w:bidi="hi-IN"/>
+        </w:rPr>
+        <w:t xml:space="preserve">however, </w:t>
+      </w:r>
+      <w:r>
+        <w:rPr/>
+        <w:t xml:space="preserve">we also found evidence of intermediate boosts in yield from shelterbelts next to canola and wheat.” </w:t>
+      </w:r>
+      <w:r>
+        <w:rPr/>
+        <w:t xml:space="preserve">We also changed </w:t>
+      </w:r>
+      <w:r>
+        <w:rPr>
+          <w:rFonts w:eastAsia="Noto Serif CJK SC" w:cs="Lohit Devanagari"/>
+          <w:color w:val="auto"/>
+          <w:kern w:val="2"/>
+          <w:sz w:val="24"/>
+          <w:szCs w:val="24"/>
+          <w:lang w:val="en-CA" w:eastAsia="zh-CN" w:bidi="hi-IN"/>
+        </w:rPr>
+        <w:t>L228</w:t>
+      </w:r>
+      <w:r>
+        <w:rPr/>
+        <w:t xml:space="preserve"> to “Our analysis showed decreased yield at the field edge – this is a very common pattern that growers and agronomists are familiar with – but we also identified an intermediate increase in wheat yield with distance from shelterbelts and bare ground. </w:t>
+      </w:r>
+      <w:r>
+        <w:rPr/>
+        <w:t xml:space="preserve">We hypothesize that the potential causes of this intermediate yield ‘boost’ may be a) microclimate effects, b) soil effects, or c) beneficial animal spillover.” </w:t>
+      </w:r>
+      <w:r>
+        <w:rPr/>
+        <w:t xml:space="preserve">Finally, we added “Furthermore, our work shows that precision yield data can be used to answer large-scale agroecological questions, and we recommend its general adoption in the study of agriculture and agroecology, along with the techniques that we have developed” </w:t>
+      </w:r>
+      <w:r>
+        <w:rPr/>
+        <w:t xml:space="preserve">to the end of the first paragraph in the Discussion </w:t>
+      </w:r>
+      <w:r>
+        <w:rPr>
+          <w:rFonts w:eastAsia="Noto Serif CJK SC" w:cs="Lohit Devanagari"/>
+          <w:color w:val="auto"/>
+          <w:kern w:val="2"/>
+          <w:sz w:val="24"/>
+          <w:szCs w:val="24"/>
+          <w:lang w:val="en-CA" w:eastAsia="zh-CN" w:bidi="hi-IN"/>
+        </w:rPr>
+        <w:t>at</w:t>
+      </w:r>
+      <w:r>
+        <w:rPr/>
+        <w:t xml:space="preserve"> </w:t>
+      </w:r>
+      <w:r>
+        <w:rPr>
+          <w:rFonts w:eastAsia="Noto Serif CJK SC" w:cs="Lohit Devanagari"/>
+          <w:color w:val="auto"/>
+          <w:kern w:val="2"/>
+          <w:sz w:val="24"/>
+          <w:szCs w:val="24"/>
+          <w:lang w:val="en-CA" w:eastAsia="zh-CN" w:bidi="hi-IN"/>
+        </w:rPr>
+        <w:t>L225</w:t>
+      </w:r>
+      <w:r>
+        <w:rPr/>
+        <w:t>.</w:t>
       </w:r>
     </w:p>
     <w:p>
@@ -2181,7 +2675,34 @@
       </w:pPr>
       <w:r>
         <w:rPr/>
-        <w:t>Yes, all the fields we used were conventional (i.e. pesticides were used) fields. We suspect that there is a large amount of variation within “conventional” fields, as some of the growers we talked to reported using essentially no pesticides (at least during some years) but we didn’t systematically account for this. We changed the sentence at L75 to “Fields were all conventional (standard herbicide and fungicide application), and seeding and application rates were constant within fields, so we did not consider these inputs in our analysis.”.</w:t>
+        <w:t>Yes, all the fields we used were conventional (i.e. pesticides/</w:t>
+      </w:r>
+      <w:r>
+        <w:rPr>
+          <w:rFonts w:eastAsia="Noto Serif CJK SC" w:cs="Lohit Devanagari"/>
+          <w:color w:val="auto"/>
+          <w:kern w:val="2"/>
+          <w:sz w:val="24"/>
+          <w:szCs w:val="24"/>
+          <w:lang w:val="en-CA" w:eastAsia="zh-CN" w:bidi="hi-IN"/>
+        </w:rPr>
+        <w:t>GM</w:t>
+      </w:r>
+      <w:r>
+        <w:rPr/>
+        <w:t xml:space="preserve"> crops </w:t>
+      </w:r>
+      <w:r>
+        <w:rPr/>
+        <w:t>were used) fields. We suspect that there is a large amount of variation within “conventional” fields, as some of the growers we talked to reported using no pesticides during some years, but we didn’t systematically account for this. We changed the sentence at L</w:t>
+      </w:r>
+      <w:r>
+        <w:rPr/>
+        <w:t>8</w:t>
+      </w:r>
+      <w:r>
+        <w:rPr/>
+        <w:t>5 to “Fields were all conventional (standard herbicide and fungicide application), and seeding and application rates were constant within fields, so we did not consider these inputs in our analysis”.</w:t>
       </w:r>
     </w:p>
     <w:p>
@@ -2337,6 +2858,25 @@
         <w:bidi w:val="0"/>
         <w:jc w:val="start"/>
         <w:rPr>
+          <w:i w:val="false"/>
+          <w:i w:val="false"/>
+          <w:iCs w:val="false"/>
+        </w:rPr>
+      </w:pPr>
+      <w:r>
+        <w:rPr>
+          <w:i w:val="false"/>
+          <w:iCs w:val="false"/>
+        </w:rPr>
+        <w:t>Many thanks!</w:t>
+      </w:r>
+    </w:p>
+    <w:p>
+      <w:pPr>
+        <w:pStyle w:val="Normal"/>
+        <w:bidi w:val="0"/>
+        <w:jc w:val="start"/>
+        <w:rPr>
           <w:i/>
           <w:i/>
           <w:iCs/>
@@ -2453,7 +2993,27 @@
           <w:i w:val="false"/>
           <w:iCs w:val="false"/>
         </w:rPr>
-        <w:t xml:space="preserve">field, not between field. We changed the sentence to: “...seeding and application rates were constant within fields, so we did not consider these inputs in our analysis.” Reviewer 2 is also correct that between-field differences (soil types, seeding rates, rotation history, crop variety) cause variation in our data, but our models show consistent general patterns even when this variation is not </w:t>
+        <w:t xml:space="preserve">field, not between field. We changed </w:t>
+      </w:r>
+      <w:r>
+        <w:rPr>
+          <w:rFonts w:eastAsia="Noto Serif CJK SC" w:cs="Lohit Devanagari"/>
+          <w:i w:val="false"/>
+          <w:iCs w:val="false"/>
+          <w:color w:val="auto"/>
+          <w:kern w:val="2"/>
+          <w:sz w:val="24"/>
+          <w:szCs w:val="24"/>
+          <w:lang w:val="en-CA" w:eastAsia="zh-CN" w:bidi="hi-IN"/>
+        </w:rPr>
+        <w:t>L85</w:t>
+      </w:r>
+      <w:r>
+        <w:rPr>
+          <w:i w:val="false"/>
+          <w:iCs w:val="false"/>
+        </w:rPr>
+        <w:t xml:space="preserve"> to: “...seeding and application rates were constant within fields, so we did not consider these inputs in our analysis.” Reviewer 2 is also correct that between-field differences (soil types, seeding rates, rotation history, crop variety) cause variation in our data, but our models show consistent general patterns even when this variation is not </w:t>
       </w:r>
       <w:r>
         <w:rPr>
@@ -2473,7 +3033,41 @@
           <w:i w:val="false"/>
           <w:iCs w:val="false"/>
         </w:rPr>
-        <w:t xml:space="preserve"> in a systematic way. We did not collect information on variety, but this could be done for future work. </w:t>
+        <w:t xml:space="preserve"> in a systematic way. We did not collect information on variety, but this could be done for future work </w:t>
+      </w:r>
+      <w:r>
+        <w:rPr>
+          <w:i w:val="false"/>
+          <w:iCs w:val="false"/>
+        </w:rPr>
+        <w:t xml:space="preserve">(seed companies likely already collect this information, but </w:t>
+      </w:r>
+      <w:r>
+        <w:rPr>
+          <w:rFonts w:eastAsia="Noto Serif CJK SC" w:cs="Lohit Devanagari"/>
+          <w:i w:val="false"/>
+          <w:iCs w:val="false"/>
+          <w:color w:val="auto"/>
+          <w:kern w:val="2"/>
+          <w:sz w:val="24"/>
+          <w:szCs w:val="24"/>
+          <w:lang w:val="en-CA" w:eastAsia="zh-CN" w:bidi="hi-IN"/>
+        </w:rPr>
+        <w:t xml:space="preserve">these data are </w:t>
+      </w:r>
+      <w:r>
+        <w:rPr>
+          <w:i w:val="false"/>
+          <w:iCs w:val="false"/>
+        </w:rPr>
+        <w:t>not publicly available)</w:t>
+      </w:r>
+      <w:r>
+        <w:rPr>
+          <w:i w:val="false"/>
+          <w:iCs w:val="false"/>
+        </w:rPr>
+        <w:t xml:space="preserve">. </w:t>
       </w:r>
     </w:p>
     <w:p>
@@ -2598,6 +3192,17 @@
         </w:rPr>
         <w:t>}?</w:t>
       </w:r>
+      <w:r>
+        <w:rPr>
+          <w:i/>
+          <w:iCs/>
+          <w:position w:val="0"/>
+          <w:sz w:val="24"/>
+          <w:sz w:val="24"/>
+          <w:vertAlign w:val="baseline"/>
+        </w:rPr>
+        <w:t xml:space="preserve"> </w:t>
+      </w:r>
     </w:p>
     <w:p>
       <w:pPr>
@@ -2670,7 +3275,7 @@
           <w:i w:val="false"/>
           <w:iCs w:val="false"/>
         </w:rPr>
-        <w:t>That is correct; we changed this to “Table 1”.</w:t>
+        <w:t>That is correct; we changed this to Table 1.</w:t>
       </w:r>
     </w:p>
     <w:p>
@@ -2750,7 +3355,6 @@
         <w:rPr>
           <w:i w:val="false"/>
           <w:iCs w:val="false"/>
-          <w:highlight w:val="yellow"/>
         </w:rPr>
         <w:t xml:space="preserve"> If the Editor thinks that this would be useful, </w:t>
       </w:r>

</xml_diff>